<commit_message>
Modified website and doxygen documentation.
</commit_message>
<xml_diff>
--- a/Documentation/DoxygenHowTo.docx
+++ b/Documentation/DoxygenHowTo.docx
@@ -4,316 +4,304 @@
   <w:body>
     <w:p>
       <w:r>
-        <w:t xml:space="preserve">Download </w:t>
-      </w:r>
-      <w:proofErr w:type="spellStart"/>
-      <w:r>
-        <w:t>Doxygen</w:t>
-      </w:r>
-      <w:proofErr w:type="spellEnd"/>
-    </w:p>
-    <w:p>
+        <w:t>Download Doxygen</w:t>
+      </w:r>
+    </w:p>
+    <w:p/>
+    <w:p>
+      <w:r>
+        <w:t>Function Documentation</w:t>
+      </w:r>
+    </w:p>
+    <w:p/>
+    <w:p>
+      <w:pPr>
+        <w:rPr>
+          <w:rFonts w:ascii="Courier New" w:hAnsi="Courier New" w:cs="Courier New"/>
+          <w:sz w:val="20"/>
+          <w:szCs w:val="20"/>
+        </w:rPr>
+      </w:pPr>
+      <w:r>
+        <w:rPr>
+          <w:rFonts w:ascii="Courier New" w:hAnsi="Courier New" w:cs="Courier New"/>
+          <w:sz w:val="20"/>
+          <w:szCs w:val="20"/>
+        </w:rPr>
+        <w:t>/**</w:t>
+      </w:r>
+    </w:p>
+    <w:p>
+      <w:pPr>
+        <w:rPr>
+          <w:rFonts w:ascii="Courier New" w:hAnsi="Courier New" w:cs="Courier New"/>
+          <w:sz w:val="20"/>
+          <w:szCs w:val="20"/>
+        </w:rPr>
+      </w:pPr>
+      <w:r>
+        <w:rPr>
+          <w:rFonts w:ascii="Courier New" w:hAnsi="Courier New" w:cs="Courier New"/>
+          <w:sz w:val="20"/>
+          <w:szCs w:val="20"/>
+        </w:rPr>
+        <w:t>* Description of function</w:t>
+      </w:r>
+    </w:p>
+    <w:p>
+      <w:pPr>
+        <w:rPr>
+          <w:rFonts w:ascii="Courier New" w:hAnsi="Courier New" w:cs="Courier New"/>
+          <w:sz w:val="20"/>
+          <w:szCs w:val="20"/>
+        </w:rPr>
+      </w:pPr>
+      <w:r>
+        <w:rPr>
+          <w:rFonts w:ascii="Courier New" w:hAnsi="Courier New" w:cs="Courier New"/>
+          <w:sz w:val="20"/>
+          <w:szCs w:val="20"/>
+        </w:rPr>
+        <w:t>*</w:t>
+      </w:r>
+    </w:p>
+    <w:p>
+      <w:pPr>
+        <w:rPr>
+          <w:rFonts w:ascii="Courier New" w:hAnsi="Courier New" w:cs="Courier New"/>
+          <w:sz w:val="20"/>
+          <w:szCs w:val="20"/>
+        </w:rPr>
+      </w:pPr>
+      <w:r>
+        <w:rPr>
+          <w:rFonts w:ascii="Courier New" w:hAnsi="Courier New" w:cs="Courier New"/>
+          <w:sz w:val="20"/>
+          <w:szCs w:val="20"/>
+        </w:rPr>
+        <w:t>* @param parameter1name parameter1description</w:t>
+      </w:r>
+    </w:p>
+    <w:p>
+      <w:pPr>
+        <w:rPr>
+          <w:rFonts w:ascii="Courier New" w:hAnsi="Courier New" w:cs="Courier New"/>
+          <w:sz w:val="20"/>
+          <w:szCs w:val="20"/>
+        </w:rPr>
+      </w:pPr>
+      <w:r>
+        <w:rPr>
+          <w:rFonts w:ascii="Courier New" w:hAnsi="Courier New" w:cs="Courier New"/>
+          <w:sz w:val="20"/>
+          <w:szCs w:val="20"/>
+        </w:rPr>
+        <w:t>*</w:t>
+      </w:r>
+    </w:p>
+    <w:p>
+      <w:pPr>
+        <w:rPr>
+          <w:rFonts w:ascii="Courier New" w:hAnsi="Courier New" w:cs="Courier New"/>
+          <w:sz w:val="20"/>
+          <w:szCs w:val="20"/>
+        </w:rPr>
+      </w:pPr>
+      <w:r>
+        <w:rPr>
+          <w:rFonts w:ascii="Courier New" w:hAnsi="Courier New" w:cs="Courier New"/>
+          <w:sz w:val="20"/>
+          <w:szCs w:val="20"/>
+        </w:rPr>
+        <w:t>* @return variableReturned returnedVariableDescription</w:t>
+      </w:r>
+    </w:p>
+    <w:p>
+      <w:pPr>
+        <w:rPr>
+          <w:rFonts w:ascii="Courier New" w:hAnsi="Courier New" w:cs="Courier New"/>
+          <w:sz w:val="20"/>
+          <w:szCs w:val="20"/>
+        </w:rPr>
+      </w:pPr>
+      <w:r>
+        <w:rPr>
+          <w:rFonts w:ascii="Courier New" w:hAnsi="Courier New" w:cs="Courier New"/>
+          <w:sz w:val="20"/>
+          <w:szCs w:val="20"/>
+        </w:rPr>
+        <w:t>*/</w:t>
+      </w:r>
+    </w:p>
+    <w:p>
+      <w:pPr>
+        <w:rPr>
+          <w:rFonts w:ascii="Courier New" w:hAnsi="Courier New" w:cs="Courier New"/>
+          <w:sz w:val="20"/>
+          <w:szCs w:val="20"/>
+        </w:rPr>
+      </w:pPr>
+    </w:p>
+    <w:p>
+      <w:pPr>
+        <w:rPr>
+          <w:rFonts w:cs="Times New Roman"/>
+          <w:szCs w:val="24"/>
+        </w:rPr>
+      </w:pPr>
+      <w:r>
+        <w:rPr>
+          <w:rFonts w:cs="Times New Roman"/>
+          <w:szCs w:val="24"/>
+        </w:rPr>
+        <w:t>Class Documentation</w:t>
+      </w:r>
+    </w:p>
+    <w:p>
+      <w:pPr>
+        <w:rPr>
+          <w:rFonts w:ascii="Courier New" w:hAnsi="Courier New" w:cs="Courier New"/>
+          <w:sz w:val="20"/>
+          <w:szCs w:val="20"/>
+        </w:rPr>
+      </w:pPr>
+    </w:p>
+    <w:p>
+      <w:pPr>
+        <w:rPr>
+          <w:rFonts w:ascii="Courier New" w:hAnsi="Courier New" w:cs="Courier New"/>
+          <w:sz w:val="20"/>
+          <w:szCs w:val="20"/>
+        </w:rPr>
+      </w:pPr>
+      <w:r>
+        <w:rPr>
+          <w:rFonts w:ascii="Courier New" w:hAnsi="Courier New" w:cs="Courier New"/>
+          <w:sz w:val="20"/>
+          <w:szCs w:val="20"/>
+        </w:rPr>
+        <w:t>/**</w:t>
+      </w:r>
+    </w:p>
+    <w:p>
+      <w:pPr>
+        <w:rPr>
+          <w:rFonts w:ascii="Courier New" w:hAnsi="Courier New" w:cs="Courier New"/>
+          <w:sz w:val="20"/>
+          <w:szCs w:val="20"/>
+        </w:rPr>
+      </w:pPr>
+      <w:r>
+        <w:rPr>
+          <w:rFonts w:ascii="Courier New" w:hAnsi="Courier New" w:cs="Courier New"/>
+          <w:sz w:val="20"/>
+          <w:szCs w:val="20"/>
+        </w:rPr>
+        <w:t>*Class Description</w:t>
+      </w:r>
+    </w:p>
+    <w:p>
+      <w:pPr>
+        <w:rPr>
+          <w:rFonts w:ascii="Courier New" w:hAnsi="Courier New" w:cs="Courier New"/>
+          <w:sz w:val="20"/>
+          <w:szCs w:val="20"/>
+        </w:rPr>
+      </w:pPr>
+      <w:r>
+        <w:rPr>
+          <w:rFonts w:ascii="Courier New" w:hAnsi="Courier New" w:cs="Courier New"/>
+          <w:sz w:val="20"/>
+          <w:szCs w:val="20"/>
+        </w:rPr>
+        <w:t xml:space="preserve">* </w:t>
+      </w:r>
+    </w:p>
+    <w:p>
+      <w:pPr>
+        <w:rPr>
+          <w:rFonts w:ascii="Courier New" w:hAnsi="Courier New" w:cs="Courier New"/>
+          <w:sz w:val="20"/>
+          <w:szCs w:val="20"/>
+        </w:rPr>
+      </w:pPr>
+      <w:r>
+        <w:rPr>
+          <w:rFonts w:ascii="Courier New" w:hAnsi="Courier New" w:cs="Courier New"/>
+          <w:sz w:val="20"/>
+          <w:szCs w:val="20"/>
+        </w:rPr>
+        <w:t>*@author AuthorName</w:t>
+      </w:r>
+    </w:p>
+    <w:p>
+      <w:pPr>
+        <w:rPr>
+          <w:rFonts w:ascii="Courier New" w:hAnsi="Courier New" w:cs="Courier New"/>
+          <w:sz w:val="20"/>
+          <w:szCs w:val="20"/>
+        </w:rPr>
+      </w:pPr>
+      <w:r>
+        <w:rPr>
+          <w:rFonts w:ascii="Courier New" w:hAnsi="Courier New" w:cs="Courier New"/>
+          <w:sz w:val="20"/>
+          <w:szCs w:val="20"/>
+        </w:rPr>
+        <w:t>*/</w:t>
+      </w:r>
+    </w:p>
+    <w:p>
+      <w:pPr>
+        <w:rPr>
+          <w:rFonts w:ascii="Courier New" w:hAnsi="Courier New" w:cs="Courier New"/>
+          <w:sz w:val="20"/>
+          <w:szCs w:val="20"/>
+        </w:rPr>
+      </w:pPr>
+    </w:p>
+    <w:p>
+      <w:pPr>
+        <w:rPr>
+          <w:rFonts w:cs="Times New Roman"/>
+          <w:szCs w:val="24"/>
+        </w:rPr>
+      </w:pPr>
+      <w:r>
+        <w:rPr>
+          <w:rFonts w:cs="Times New Roman"/>
+          <w:szCs w:val="24"/>
+        </w:rPr>
+        <w:t>Link to list of doxygen tags</w:t>
+      </w:r>
+    </w:p>
+    <w:p>
+      <w:pPr>
+        <w:rPr>
+          <w:rFonts w:cs="Times New Roman"/>
+          <w:szCs w:val="24"/>
+        </w:rPr>
+      </w:pPr>
+      <w:hyperlink r:id="rId5" w:history="1">
+        <w:r>
+          <w:rPr>
+            <w:rStyle w:val="Hyperlink"/>
+            <w:rFonts w:cs="Times New Roman"/>
+            <w:szCs w:val="24"/>
+          </w:rPr>
+          <w:t>http://www.stack.nl/~dimitri/doxygen/manual/commands.html\</w:t>
+        </w:r>
+      </w:hyperlink>
+    </w:p>
+    <w:p>
+      <w:pPr>
+        <w:rPr>
+          <w:rFonts w:cs="Times New Roman"/>
+          <w:szCs w:val="24"/>
+        </w:rPr>
+      </w:pPr>
       <w:bookmarkStart w:id="0" w:name="_GoBack"/>
       <w:bookmarkEnd w:id="0"/>
-    </w:p>
-    <w:p>
-      <w:r>
-        <w:t>Function Documentation</w:t>
-      </w:r>
-    </w:p>
-    <w:p/>
-    <w:p>
-      <w:pPr>
-        <w:rPr>
-          <w:rFonts w:ascii="Courier New" w:hAnsi="Courier New" w:cs="Courier New"/>
-          <w:sz w:val="20"/>
-          <w:szCs w:val="20"/>
-        </w:rPr>
-      </w:pPr>
-      <w:r>
-        <w:rPr>
-          <w:rFonts w:ascii="Courier New" w:hAnsi="Courier New" w:cs="Courier New"/>
-          <w:sz w:val="20"/>
-          <w:szCs w:val="20"/>
-        </w:rPr>
-        <w:t>/**</w:t>
-      </w:r>
-    </w:p>
-    <w:p>
-      <w:pPr>
-        <w:rPr>
-          <w:rFonts w:ascii="Courier New" w:hAnsi="Courier New" w:cs="Courier New"/>
-          <w:sz w:val="20"/>
-          <w:szCs w:val="20"/>
-        </w:rPr>
-      </w:pPr>
-      <w:r>
-        <w:rPr>
-          <w:rFonts w:ascii="Courier New" w:hAnsi="Courier New" w:cs="Courier New"/>
-          <w:sz w:val="20"/>
-          <w:szCs w:val="20"/>
-        </w:rPr>
-        <w:t>* Description of function</w:t>
-      </w:r>
-    </w:p>
-    <w:p>
-      <w:pPr>
-        <w:rPr>
-          <w:rFonts w:ascii="Courier New" w:hAnsi="Courier New" w:cs="Courier New"/>
-          <w:sz w:val="20"/>
-          <w:szCs w:val="20"/>
-        </w:rPr>
-      </w:pPr>
-      <w:r>
-        <w:rPr>
-          <w:rFonts w:ascii="Courier New" w:hAnsi="Courier New" w:cs="Courier New"/>
-          <w:sz w:val="20"/>
-          <w:szCs w:val="20"/>
-        </w:rPr>
-        <w:t>*</w:t>
-      </w:r>
-    </w:p>
-    <w:p>
-      <w:pPr>
-        <w:rPr>
-          <w:rFonts w:ascii="Courier New" w:hAnsi="Courier New" w:cs="Courier New"/>
-          <w:sz w:val="20"/>
-          <w:szCs w:val="20"/>
-        </w:rPr>
-      </w:pPr>
-      <w:r>
-        <w:rPr>
-          <w:rFonts w:ascii="Courier New" w:hAnsi="Courier New" w:cs="Courier New"/>
-          <w:sz w:val="20"/>
-          <w:szCs w:val="20"/>
-        </w:rPr>
-        <w:t>* @</w:t>
-      </w:r>
-      <w:proofErr w:type="spellStart"/>
-      <w:r>
-        <w:rPr>
-          <w:rFonts w:ascii="Courier New" w:hAnsi="Courier New" w:cs="Courier New"/>
-          <w:sz w:val="20"/>
-          <w:szCs w:val="20"/>
-        </w:rPr>
-        <w:t>param</w:t>
-      </w:r>
-      <w:proofErr w:type="spellEnd"/>
-      <w:r>
-        <w:rPr>
-          <w:rFonts w:ascii="Courier New" w:hAnsi="Courier New" w:cs="Courier New"/>
-          <w:sz w:val="20"/>
-          <w:szCs w:val="20"/>
-        </w:rPr>
-        <w:t xml:space="preserve"> parameter1name parameter1description</w:t>
-      </w:r>
-    </w:p>
-    <w:p>
-      <w:pPr>
-        <w:rPr>
-          <w:rFonts w:ascii="Courier New" w:hAnsi="Courier New" w:cs="Courier New"/>
-          <w:sz w:val="20"/>
-          <w:szCs w:val="20"/>
-        </w:rPr>
-      </w:pPr>
-      <w:r>
-        <w:rPr>
-          <w:rFonts w:ascii="Courier New" w:hAnsi="Courier New" w:cs="Courier New"/>
-          <w:sz w:val="20"/>
-          <w:szCs w:val="20"/>
-        </w:rPr>
-        <w:t>*</w:t>
-      </w:r>
-    </w:p>
-    <w:p>
-      <w:pPr>
-        <w:rPr>
-          <w:rFonts w:ascii="Courier New" w:hAnsi="Courier New" w:cs="Courier New"/>
-          <w:sz w:val="20"/>
-          <w:szCs w:val="20"/>
-        </w:rPr>
-      </w:pPr>
-      <w:r>
-        <w:rPr>
-          <w:rFonts w:ascii="Courier New" w:hAnsi="Courier New" w:cs="Courier New"/>
-          <w:sz w:val="20"/>
-          <w:szCs w:val="20"/>
-        </w:rPr>
-        <w:t xml:space="preserve">* @return </w:t>
-      </w:r>
-      <w:proofErr w:type="spellStart"/>
-      <w:r>
-        <w:rPr>
-          <w:rFonts w:ascii="Courier New" w:hAnsi="Courier New" w:cs="Courier New"/>
-          <w:sz w:val="20"/>
-          <w:szCs w:val="20"/>
-        </w:rPr>
-        <w:t>variableReturned</w:t>
-      </w:r>
-      <w:proofErr w:type="spellEnd"/>
-      <w:r>
-        <w:rPr>
-          <w:rFonts w:ascii="Courier New" w:hAnsi="Courier New" w:cs="Courier New"/>
-          <w:sz w:val="20"/>
-          <w:szCs w:val="20"/>
-        </w:rPr>
-        <w:t xml:space="preserve"> </w:t>
-      </w:r>
-      <w:proofErr w:type="spellStart"/>
-      <w:r>
-        <w:rPr>
-          <w:rFonts w:ascii="Courier New" w:hAnsi="Courier New" w:cs="Courier New"/>
-          <w:sz w:val="20"/>
-          <w:szCs w:val="20"/>
-        </w:rPr>
-        <w:t>returnedVariableDescription</w:t>
-      </w:r>
-      <w:proofErr w:type="spellEnd"/>
-    </w:p>
-    <w:p>
-      <w:pPr>
-        <w:rPr>
-          <w:rFonts w:ascii="Courier New" w:hAnsi="Courier New" w:cs="Courier New"/>
-          <w:sz w:val="20"/>
-          <w:szCs w:val="20"/>
-        </w:rPr>
-      </w:pPr>
-      <w:r>
-        <w:rPr>
-          <w:rFonts w:ascii="Courier New" w:hAnsi="Courier New" w:cs="Courier New"/>
-          <w:sz w:val="20"/>
-          <w:szCs w:val="20"/>
-        </w:rPr>
-        <w:t>*/</w:t>
-      </w:r>
-    </w:p>
-    <w:p>
-      <w:pPr>
-        <w:rPr>
-          <w:rFonts w:ascii="Courier New" w:hAnsi="Courier New" w:cs="Courier New"/>
-          <w:sz w:val="20"/>
-          <w:szCs w:val="20"/>
-        </w:rPr>
-      </w:pPr>
-    </w:p>
-    <w:p>
-      <w:pPr>
-        <w:rPr>
-          <w:rFonts w:cs="Times New Roman"/>
-          <w:szCs w:val="24"/>
-        </w:rPr>
-      </w:pPr>
-      <w:r>
-        <w:rPr>
-          <w:rFonts w:cs="Times New Roman"/>
-          <w:szCs w:val="24"/>
-        </w:rPr>
-        <w:t>Class Documentation</w:t>
-      </w:r>
-    </w:p>
-    <w:p>
-      <w:pPr>
-        <w:rPr>
-          <w:rFonts w:ascii="Courier New" w:hAnsi="Courier New" w:cs="Courier New"/>
-          <w:sz w:val="20"/>
-          <w:szCs w:val="20"/>
-        </w:rPr>
-      </w:pPr>
-    </w:p>
-    <w:p>
-      <w:pPr>
-        <w:rPr>
-          <w:rFonts w:ascii="Courier New" w:hAnsi="Courier New" w:cs="Courier New"/>
-          <w:sz w:val="20"/>
-          <w:szCs w:val="20"/>
-        </w:rPr>
-      </w:pPr>
-      <w:r>
-        <w:rPr>
-          <w:rFonts w:ascii="Courier New" w:hAnsi="Courier New" w:cs="Courier New"/>
-          <w:sz w:val="20"/>
-          <w:szCs w:val="20"/>
-        </w:rPr>
-        <w:t>/**</w:t>
-      </w:r>
-    </w:p>
-    <w:p>
-      <w:pPr>
-        <w:rPr>
-          <w:rFonts w:ascii="Courier New" w:hAnsi="Courier New" w:cs="Courier New"/>
-          <w:sz w:val="20"/>
-          <w:szCs w:val="20"/>
-        </w:rPr>
-      </w:pPr>
-      <w:r>
-        <w:rPr>
-          <w:rFonts w:ascii="Courier New" w:hAnsi="Courier New" w:cs="Courier New"/>
-          <w:sz w:val="20"/>
-          <w:szCs w:val="20"/>
-        </w:rPr>
-        <w:t>*Class Description</w:t>
-      </w:r>
-    </w:p>
-    <w:p>
-      <w:pPr>
-        <w:rPr>
-          <w:rFonts w:ascii="Courier New" w:hAnsi="Courier New" w:cs="Courier New"/>
-          <w:sz w:val="20"/>
-          <w:szCs w:val="20"/>
-        </w:rPr>
-      </w:pPr>
-      <w:r>
-        <w:rPr>
-          <w:rFonts w:ascii="Courier New" w:hAnsi="Courier New" w:cs="Courier New"/>
-          <w:sz w:val="20"/>
-          <w:szCs w:val="20"/>
-        </w:rPr>
-        <w:t xml:space="preserve">* </w:t>
-      </w:r>
-    </w:p>
-    <w:p>
-      <w:pPr>
-        <w:rPr>
-          <w:rFonts w:ascii="Courier New" w:hAnsi="Courier New" w:cs="Courier New"/>
-          <w:sz w:val="20"/>
-          <w:szCs w:val="20"/>
-        </w:rPr>
-      </w:pPr>
-      <w:r>
-        <w:rPr>
-          <w:rFonts w:ascii="Courier New" w:hAnsi="Courier New" w:cs="Courier New"/>
-          <w:sz w:val="20"/>
-          <w:szCs w:val="20"/>
-        </w:rPr>
-        <w:t xml:space="preserve">*@author </w:t>
-      </w:r>
-      <w:proofErr w:type="spellStart"/>
-      <w:r>
-        <w:rPr>
-          <w:rFonts w:ascii="Courier New" w:hAnsi="Courier New" w:cs="Courier New"/>
-          <w:sz w:val="20"/>
-          <w:szCs w:val="20"/>
-        </w:rPr>
-        <w:t>AuthorName</w:t>
-      </w:r>
-      <w:proofErr w:type="spellEnd"/>
-    </w:p>
-    <w:p>
-      <w:pPr>
-        <w:rPr>
-          <w:rFonts w:ascii="Courier New" w:hAnsi="Courier New" w:cs="Courier New"/>
-          <w:sz w:val="20"/>
-          <w:szCs w:val="20"/>
-        </w:rPr>
-      </w:pPr>
-      <w:r>
-        <w:rPr>
-          <w:rFonts w:ascii="Courier New" w:hAnsi="Courier New" w:cs="Courier New"/>
-          <w:sz w:val="20"/>
-          <w:szCs w:val="20"/>
-        </w:rPr>
-        <w:t>*/</w:t>
-      </w:r>
     </w:p>
     <w:sectPr>
       <w:pgSz w:w="12240" w:h="15840"/>
@@ -519,6 +507,17 @@
       <w:contextualSpacing/>
     </w:pPr>
   </w:style>
+  <w:style w:type="character" w:styleId="Hyperlink">
+    <w:name w:val="Hyperlink"/>
+    <w:basedOn w:val="DefaultParagraphFont"/>
+    <w:uiPriority w:val="99"/>
+    <w:unhideWhenUsed/>
+    <w:rsid w:val="00E62B13"/>
+    <w:rPr>
+      <w:color w:val="0000FF" w:themeColor="hyperlink"/>
+      <w:u w:val="single"/>
+    </w:rPr>
+  </w:style>
 </w:styles>
 </file>
 
@@ -715,6 +714,17 @@
       <w:ind w:left="720"/>
       <w:contextualSpacing/>
     </w:pPr>
+  </w:style>
+  <w:style w:type="character" w:styleId="Hyperlink">
+    <w:name w:val="Hyperlink"/>
+    <w:basedOn w:val="DefaultParagraphFont"/>
+    <w:uiPriority w:val="99"/>
+    <w:unhideWhenUsed/>
+    <w:rsid w:val="00E62B13"/>
+    <w:rPr>
+      <w:color w:val="0000FF" w:themeColor="hyperlink"/>
+      <w:u w:val="single"/>
+    </w:rPr>
   </w:style>
 </w:styles>
 </file>

</xml_diff>

<commit_message>
Updated doxygen and howto
</commit_message>
<xml_diff>
--- a/Documentation/DoxygenHowTo.docx
+++ b/Documentation/DoxygenHowTo.docx
@@ -4,8 +4,13 @@
   <w:body>
     <w:p>
       <w:r>
-        <w:t>Download Doxygen</w:t>
-      </w:r>
+        <w:t xml:space="preserve">Download </w:t>
+      </w:r>
+      <w:proofErr w:type="spellStart"/>
+      <w:r>
+        <w:t>Doxygen</w:t>
+      </w:r>
+      <w:proofErr w:type="spellEnd"/>
     </w:p>
     <w:p/>
     <w:p>
@@ -79,7 +84,25 @@
           <w:sz w:val="20"/>
           <w:szCs w:val="20"/>
         </w:rPr>
-        <w:t>* @param parameter1name parameter1description</w:t>
+        <w:t>* @</w:t>
+      </w:r>
+      <w:proofErr w:type="spellStart"/>
+      <w:r>
+        <w:rPr>
+          <w:rFonts w:ascii="Courier New" w:hAnsi="Courier New" w:cs="Courier New"/>
+          <w:sz w:val="20"/>
+          <w:szCs w:val="20"/>
+        </w:rPr>
+        <w:t>param</w:t>
+      </w:r>
+      <w:proofErr w:type="spellEnd"/>
+      <w:r>
+        <w:rPr>
+          <w:rFonts w:ascii="Courier New" w:hAnsi="Courier New" w:cs="Courier New"/>
+          <w:sz w:val="20"/>
+          <w:szCs w:val="20"/>
+        </w:rPr>
+        <w:t xml:space="preserve"> parameter1name parameter1description</w:t>
       </w:r>
     </w:p>
     <w:p>
@@ -113,8 +136,36 @@
           <w:sz w:val="20"/>
           <w:szCs w:val="20"/>
         </w:rPr>
-        <w:t>* @return variableReturned returnedVariableDescription</w:t>
-      </w:r>
+        <w:t xml:space="preserve">* @return </w:t>
+      </w:r>
+      <w:proofErr w:type="spellStart"/>
+      <w:r>
+        <w:rPr>
+          <w:rFonts w:ascii="Courier New" w:hAnsi="Courier New" w:cs="Courier New"/>
+          <w:sz w:val="20"/>
+          <w:szCs w:val="20"/>
+        </w:rPr>
+        <w:t>variableReturned</w:t>
+      </w:r>
+      <w:proofErr w:type="spellEnd"/>
+      <w:r>
+        <w:rPr>
+          <w:rFonts w:ascii="Courier New" w:hAnsi="Courier New" w:cs="Courier New"/>
+          <w:sz w:val="20"/>
+          <w:szCs w:val="20"/>
+        </w:rPr>
+        <w:t xml:space="preserve"> </w:t>
+      </w:r>
+      <w:proofErr w:type="spellStart"/>
+      <w:r>
+        <w:rPr>
+          <w:rFonts w:ascii="Courier New" w:hAnsi="Courier New" w:cs="Courier New"/>
+          <w:sz w:val="20"/>
+          <w:szCs w:val="20"/>
+        </w:rPr>
+        <w:t>returnedVariableDescription</w:t>
+      </w:r>
+      <w:proofErr w:type="spellEnd"/>
     </w:p>
     <w:p>
       <w:pPr>
@@ -231,8 +282,18 @@
           <w:sz w:val="20"/>
           <w:szCs w:val="20"/>
         </w:rPr>
-        <w:t>*@author AuthorName</w:t>
-      </w:r>
+        <w:t xml:space="preserve">*@author </w:t>
+      </w:r>
+      <w:proofErr w:type="spellStart"/>
+      <w:r>
+        <w:rPr>
+          <w:rFonts w:ascii="Courier New" w:hAnsi="Courier New" w:cs="Courier New"/>
+          <w:sz w:val="20"/>
+          <w:szCs w:val="20"/>
+        </w:rPr>
+        <w:t>AuthorName</w:t>
+      </w:r>
+      <w:proofErr w:type="spellEnd"/>
     </w:p>
     <w:p>
       <w:pPr>
@@ -272,7 +333,23 @@
           <w:rFonts w:cs="Times New Roman"/>
           <w:szCs w:val="24"/>
         </w:rPr>
-        <w:t>Link to list of doxygen tags</w:t>
+        <w:t xml:space="preserve">Link to list of </w:t>
+      </w:r>
+      <w:proofErr w:type="spellStart"/>
+      <w:r>
+        <w:rPr>
+          <w:rFonts w:cs="Times New Roman"/>
+          <w:szCs w:val="24"/>
+        </w:rPr>
+        <w:t>doxygen</w:t>
+      </w:r>
+      <w:proofErr w:type="spellEnd"/>
+      <w:r>
+        <w:rPr>
+          <w:rFonts w:cs="Times New Roman"/>
+          <w:szCs w:val="24"/>
+        </w:rPr>
+        <w:t xml:space="preserve"> tags</w:t>
       </w:r>
     </w:p>
     <w:p>
@@ -300,8 +377,392 @@
           <w:szCs w:val="24"/>
         </w:rPr>
       </w:pPr>
+    </w:p>
+    <w:p>
+      <w:pPr>
+        <w:rPr>
+          <w:rFonts w:cs="Times New Roman"/>
+          <w:szCs w:val="24"/>
+        </w:rPr>
+      </w:pPr>
+    </w:p>
+    <w:p>
+      <w:pPr>
+        <w:rPr>
+          <w:rFonts w:cs="Times New Roman"/>
+          <w:szCs w:val="24"/>
+        </w:rPr>
+      </w:pPr>
+      <w:proofErr w:type="spellStart"/>
+      <w:r>
+        <w:rPr>
+          <w:rFonts w:cs="Times New Roman"/>
+          <w:szCs w:val="24"/>
+        </w:rPr>
+        <w:t>Doxygen</w:t>
+      </w:r>
+      <w:proofErr w:type="spellEnd"/>
+      <w:r>
+        <w:rPr>
+          <w:rFonts w:cs="Times New Roman"/>
+          <w:szCs w:val="24"/>
+        </w:rPr>
+        <w:t xml:space="preserve"> Project Configuration (click next after entering info):</w:t>
+      </w:r>
+    </w:p>
+    <w:p>
+      <w:pPr>
+        <w:rPr>
+          <w:rFonts w:cs="Times New Roman"/>
+          <w:szCs w:val="24"/>
+        </w:rPr>
+      </w:pPr>
+      <w:r>
+        <w:rPr>
+          <w:noProof/>
+        </w:rPr>
+        <w:drawing>
+          <wp:inline distT="0" distB="0" distL="0" distR="0" wp14:anchorId="290A7713" wp14:editId="7D2024B9">
+            <wp:extent cx="5029200" cy="4041629"/>
+            <wp:effectExtent l="0" t="0" r="0" b="0"/>
+            <wp:docPr id="1" name="Picture 1"/>
+            <wp:cNvGraphicFramePr>
+              <a:graphicFrameLocks xmlns:a="http://schemas.openxmlformats.org/drawingml/2006/main" noChangeAspect="1"/>
+            </wp:cNvGraphicFramePr>
+            <a:graphic xmlns:a="http://schemas.openxmlformats.org/drawingml/2006/main">
+              <a:graphicData uri="http://schemas.openxmlformats.org/drawingml/2006/picture">
+                <pic:pic xmlns:pic="http://schemas.openxmlformats.org/drawingml/2006/picture">
+                  <pic:nvPicPr>
+                    <pic:cNvPr id="0" name=""/>
+                    <pic:cNvPicPr/>
+                  </pic:nvPicPr>
+                  <pic:blipFill>
+                    <a:blip r:embed="rId6"/>
+                    <a:stretch>
+                      <a:fillRect/>
+                    </a:stretch>
+                  </pic:blipFill>
+                  <pic:spPr>
+                    <a:xfrm>
+                      <a:off x="0" y="0"/>
+                      <a:ext cx="5033885" cy="4045394"/>
+                    </a:xfrm>
+                    <a:prstGeom prst="rect">
+                      <a:avLst/>
+                    </a:prstGeom>
+                  </pic:spPr>
+                </pic:pic>
+              </a:graphicData>
+            </a:graphic>
+          </wp:inline>
+        </w:drawing>
+      </w:r>
+    </w:p>
+    <w:p>
+      <w:pPr>
+        <w:rPr>
+          <w:rFonts w:cs="Times New Roman"/>
+          <w:szCs w:val="24"/>
+        </w:rPr>
+      </w:pPr>
+    </w:p>
+    <w:p>
+      <w:pPr>
+        <w:rPr>
+          <w:rFonts w:cs="Times New Roman"/>
+          <w:szCs w:val="24"/>
+        </w:rPr>
+      </w:pPr>
+      <w:r>
+        <w:rPr>
+          <w:rFonts w:cs="Times New Roman"/>
+          <w:szCs w:val="24"/>
+        </w:rPr>
+        <w:lastRenderedPageBreak/>
+        <w:t>Mode settings:</w:t>
+      </w:r>
+    </w:p>
+    <w:p>
+      <w:pPr>
+        <w:rPr>
+          <w:rFonts w:cs="Times New Roman"/>
+          <w:b/>
+          <w:szCs w:val="24"/>
+        </w:rPr>
+      </w:pPr>
+      <w:r>
+        <w:rPr>
+          <w:rFonts w:cs="Times New Roman"/>
+          <w:b/>
+          <w:szCs w:val="24"/>
+        </w:rPr>
+        <w:t xml:space="preserve">Click </w:t>
+      </w:r>
+      <w:proofErr w:type="gramStart"/>
+      <w:r>
+        <w:rPr>
+          <w:rFonts w:cs="Times New Roman"/>
+          <w:b/>
+          <w:szCs w:val="24"/>
+        </w:rPr>
+        <w:t>Documented</w:t>
+      </w:r>
+      <w:proofErr w:type="gramEnd"/>
+      <w:r>
+        <w:rPr>
+          <w:rFonts w:cs="Times New Roman"/>
+          <w:b/>
+          <w:szCs w:val="24"/>
+        </w:rPr>
+        <w:t xml:space="preserve"> entities only</w:t>
+      </w:r>
+    </w:p>
+    <w:p>
+      <w:pPr>
+        <w:rPr>
+          <w:rFonts w:cs="Times New Roman"/>
+          <w:szCs w:val="24"/>
+        </w:rPr>
+      </w:pPr>
+      <w:r>
+        <w:rPr>
+          <w:noProof/>
+        </w:rPr>
+        <w:drawing>
+          <wp:inline distT="0" distB="0" distL="0" distR="0" wp14:anchorId="6D9882C2" wp14:editId="0EDD33F5">
+            <wp:extent cx="5943600" cy="4776470"/>
+            <wp:effectExtent l="0" t="0" r="0" b="5080"/>
+            <wp:docPr id="4" name="Picture 4"/>
+            <wp:cNvGraphicFramePr>
+              <a:graphicFrameLocks xmlns:a="http://schemas.openxmlformats.org/drawingml/2006/main" noChangeAspect="1"/>
+            </wp:cNvGraphicFramePr>
+            <a:graphic xmlns:a="http://schemas.openxmlformats.org/drawingml/2006/main">
+              <a:graphicData uri="http://schemas.openxmlformats.org/drawingml/2006/picture">
+                <pic:pic xmlns:pic="http://schemas.openxmlformats.org/drawingml/2006/picture">
+                  <pic:nvPicPr>
+                    <pic:cNvPr id="0" name=""/>
+                    <pic:cNvPicPr/>
+                  </pic:nvPicPr>
+                  <pic:blipFill>
+                    <a:blip r:embed="rId7"/>
+                    <a:stretch>
+                      <a:fillRect/>
+                    </a:stretch>
+                  </pic:blipFill>
+                  <pic:spPr>
+                    <a:xfrm>
+                      <a:off x="0" y="0"/>
+                      <a:ext cx="5943600" cy="4776470"/>
+                    </a:xfrm>
+                    <a:prstGeom prst="rect">
+                      <a:avLst/>
+                    </a:prstGeom>
+                  </pic:spPr>
+                </pic:pic>
+              </a:graphicData>
+            </a:graphic>
+          </wp:inline>
+        </w:drawing>
+      </w:r>
+    </w:p>
+    <w:p>
+      <w:pPr>
+        <w:rPr>
+          <w:rFonts w:cs="Times New Roman"/>
+          <w:szCs w:val="24"/>
+        </w:rPr>
+      </w:pPr>
+    </w:p>
+    <w:p>
+      <w:pPr>
+        <w:rPr>
+          <w:rFonts w:cs="Times New Roman"/>
+          <w:szCs w:val="24"/>
+        </w:rPr>
+      </w:pPr>
+      <w:r>
+        <w:rPr>
+          <w:rFonts w:cs="Times New Roman"/>
+          <w:szCs w:val="24"/>
+        </w:rPr>
+        <w:br w:type="page"/>
+      </w:r>
+    </w:p>
+    <w:p>
+      <w:pPr>
+        <w:rPr>
+          <w:rFonts w:cs="Times New Roman"/>
+          <w:szCs w:val="24"/>
+        </w:rPr>
+      </w:pPr>
+      <w:r>
+        <w:rPr>
+          <w:rFonts w:cs="Times New Roman"/>
+          <w:szCs w:val="24"/>
+        </w:rPr>
+        <w:lastRenderedPageBreak/>
+        <w:t>Diagrams (go to the run tab):</w:t>
+      </w:r>
+    </w:p>
+    <w:p>
+      <w:pPr>
+        <w:rPr>
+          <w:rFonts w:cs="Times New Roman"/>
+          <w:szCs w:val="24"/>
+        </w:rPr>
+      </w:pPr>
+      <w:r>
+        <w:rPr>
+          <w:noProof/>
+        </w:rPr>
+        <w:drawing>
+          <wp:inline distT="0" distB="0" distL="0" distR="0" wp14:anchorId="1AE7932D" wp14:editId="69D1D2B9">
+            <wp:extent cx="5943600" cy="4776470"/>
+            <wp:effectExtent l="0" t="0" r="0" b="5080"/>
+            <wp:docPr id="3" name="Picture 3"/>
+            <wp:cNvGraphicFramePr>
+              <a:graphicFrameLocks xmlns:a="http://schemas.openxmlformats.org/drawingml/2006/main" noChangeAspect="1"/>
+            </wp:cNvGraphicFramePr>
+            <a:graphic xmlns:a="http://schemas.openxmlformats.org/drawingml/2006/main">
+              <a:graphicData uri="http://schemas.openxmlformats.org/drawingml/2006/picture">
+                <pic:pic xmlns:pic="http://schemas.openxmlformats.org/drawingml/2006/picture">
+                  <pic:nvPicPr>
+                    <pic:cNvPr id="0" name=""/>
+                    <pic:cNvPicPr/>
+                  </pic:nvPicPr>
+                  <pic:blipFill>
+                    <a:blip r:embed="rId8"/>
+                    <a:stretch>
+                      <a:fillRect/>
+                    </a:stretch>
+                  </pic:blipFill>
+                  <pic:spPr>
+                    <a:xfrm>
+                      <a:off x="0" y="0"/>
+                      <a:ext cx="5943600" cy="4776470"/>
+                    </a:xfrm>
+                    <a:prstGeom prst="rect">
+                      <a:avLst/>
+                    </a:prstGeom>
+                  </pic:spPr>
+                </pic:pic>
+              </a:graphicData>
+            </a:graphic>
+          </wp:inline>
+        </w:drawing>
+      </w:r>
+    </w:p>
+    <w:p>
+      <w:pPr>
+        <w:rPr>
+          <w:rFonts w:cs="Times New Roman"/>
+          <w:szCs w:val="24"/>
+        </w:rPr>
+      </w:pPr>
+    </w:p>
+    <w:p>
+      <w:pPr>
+        <w:rPr>
+          <w:rFonts w:cs="Times New Roman"/>
+          <w:szCs w:val="24"/>
+        </w:rPr>
+      </w:pPr>
+    </w:p>
+    <w:p>
+      <w:pPr>
+        <w:rPr>
+          <w:rFonts w:cs="Times New Roman"/>
+          <w:szCs w:val="24"/>
+        </w:rPr>
+      </w:pPr>
+    </w:p>
+    <w:p>
+      <w:pPr>
+        <w:rPr>
+          <w:rFonts w:cs="Times New Roman"/>
+          <w:szCs w:val="24"/>
+        </w:rPr>
+      </w:pPr>
+      <w:r>
+        <w:rPr>
+          <w:rFonts w:cs="Times New Roman"/>
+          <w:szCs w:val="24"/>
+        </w:rPr>
+        <w:br w:type="page"/>
+      </w:r>
+    </w:p>
+    <w:p>
+      <w:pPr>
+        <w:rPr>
+          <w:rFonts w:cs="Times New Roman"/>
+          <w:szCs w:val="24"/>
+        </w:rPr>
+      </w:pPr>
+      <w:r>
+        <w:rPr>
+          <w:rFonts w:cs="Times New Roman"/>
+          <w:szCs w:val="24"/>
+        </w:rPr>
+        <w:lastRenderedPageBreak/>
+        <w:t>Run (click Run doxygen)</w:t>
+      </w:r>
       <w:bookmarkStart w:id="0" w:name="_GoBack"/>
       <w:bookmarkEnd w:id="0"/>
+      <w:r>
+        <w:rPr>
+          <w:rFonts w:cs="Times New Roman"/>
+          <w:szCs w:val="24"/>
+        </w:rPr>
+        <w:t>:</w:t>
+      </w:r>
+    </w:p>
+    <w:p>
+      <w:pPr>
+        <w:rPr>
+          <w:rFonts w:cs="Times New Roman"/>
+          <w:szCs w:val="24"/>
+        </w:rPr>
+      </w:pPr>
+      <w:r>
+        <w:rPr>
+          <w:noProof/>
+        </w:rPr>
+        <w:drawing>
+          <wp:inline distT="0" distB="0" distL="0" distR="0" wp14:anchorId="6CD47483" wp14:editId="27E546AB">
+            <wp:extent cx="5943600" cy="4776470"/>
+            <wp:effectExtent l="0" t="0" r="0" b="5080"/>
+            <wp:docPr id="5" name="Picture 5"/>
+            <wp:cNvGraphicFramePr>
+              <a:graphicFrameLocks xmlns:a="http://schemas.openxmlformats.org/drawingml/2006/main" noChangeAspect="1"/>
+            </wp:cNvGraphicFramePr>
+            <a:graphic xmlns:a="http://schemas.openxmlformats.org/drawingml/2006/main">
+              <a:graphicData uri="http://schemas.openxmlformats.org/drawingml/2006/picture">
+                <pic:pic xmlns:pic="http://schemas.openxmlformats.org/drawingml/2006/picture">
+                  <pic:nvPicPr>
+                    <pic:cNvPr id="0" name=""/>
+                    <pic:cNvPicPr/>
+                  </pic:nvPicPr>
+                  <pic:blipFill>
+                    <a:blip r:embed="rId9"/>
+                    <a:stretch>
+                      <a:fillRect/>
+                    </a:stretch>
+                  </pic:blipFill>
+                  <pic:spPr>
+                    <a:xfrm>
+                      <a:off x="0" y="0"/>
+                      <a:ext cx="5943600" cy="4776470"/>
+                    </a:xfrm>
+                    <a:prstGeom prst="rect">
+                      <a:avLst/>
+                    </a:prstGeom>
+                  </pic:spPr>
+                </pic:pic>
+              </a:graphicData>
+            </a:graphic>
+          </wp:inline>
+        </w:drawing>
+      </w:r>
     </w:p>
     <w:sectPr>
       <w:pgSz w:w="12240" w:h="15840"/>
@@ -518,6 +979,33 @@
       <w:u w:val="single"/>
     </w:rPr>
   </w:style>
+  <w:style w:type="paragraph" w:styleId="BalloonText">
+    <w:name w:val="Balloon Text"/>
+    <w:basedOn w:val="Normal"/>
+    <w:link w:val="BalloonTextChar"/>
+    <w:uiPriority w:val="99"/>
+    <w:semiHidden/>
+    <w:unhideWhenUsed/>
+    <w:rsid w:val="00CD5FF7"/>
+    <w:rPr>
+      <w:rFonts w:ascii="Tahoma" w:hAnsi="Tahoma" w:cs="Tahoma"/>
+      <w:sz w:val="16"/>
+      <w:szCs w:val="16"/>
+    </w:rPr>
+  </w:style>
+  <w:style w:type="character" w:customStyle="1" w:styleId="BalloonTextChar">
+    <w:name w:val="Balloon Text Char"/>
+    <w:basedOn w:val="DefaultParagraphFont"/>
+    <w:link w:val="BalloonText"/>
+    <w:uiPriority w:val="99"/>
+    <w:semiHidden/>
+    <w:rsid w:val="00CD5FF7"/>
+    <w:rPr>
+      <w:rFonts w:ascii="Tahoma" w:hAnsi="Tahoma" w:cs="Tahoma"/>
+      <w:sz w:val="16"/>
+      <w:szCs w:val="16"/>
+    </w:rPr>
+  </w:style>
 </w:styles>
 </file>
 
@@ -724,6 +1212,33 @@
     <w:rPr>
       <w:color w:val="0000FF" w:themeColor="hyperlink"/>
       <w:u w:val="single"/>
+    </w:rPr>
+  </w:style>
+  <w:style w:type="paragraph" w:styleId="BalloonText">
+    <w:name w:val="Balloon Text"/>
+    <w:basedOn w:val="Normal"/>
+    <w:link w:val="BalloonTextChar"/>
+    <w:uiPriority w:val="99"/>
+    <w:semiHidden/>
+    <w:unhideWhenUsed/>
+    <w:rsid w:val="00CD5FF7"/>
+    <w:rPr>
+      <w:rFonts w:ascii="Tahoma" w:hAnsi="Tahoma" w:cs="Tahoma"/>
+      <w:sz w:val="16"/>
+      <w:szCs w:val="16"/>
+    </w:rPr>
+  </w:style>
+  <w:style w:type="character" w:customStyle="1" w:styleId="BalloonTextChar">
+    <w:name w:val="Balloon Text Char"/>
+    <w:basedOn w:val="DefaultParagraphFont"/>
+    <w:link w:val="BalloonText"/>
+    <w:uiPriority w:val="99"/>
+    <w:semiHidden/>
+    <w:rsid w:val="00CD5FF7"/>
+    <w:rPr>
+      <w:rFonts w:ascii="Tahoma" w:hAnsi="Tahoma" w:cs="Tahoma"/>
+      <w:sz w:val="16"/>
+      <w:szCs w:val="16"/>
     </w:rPr>
   </w:style>
 </w:styles>

</xml_diff>